<commit_message>
Added comments and small amount of tidy up to document
</commit_message>
<xml_diff>
--- a/Documents/Planning/Zombie Tag Requirements.docx
+++ b/Documents/Planning/Zombie Tag Requirements.docx
@@ -32,7 +32,7 @@
             <mc:AlternateContent>
               <mc:Choice Requires="wps">
                 <w:drawing>
-                  <wp:anchor distT="0" distB="0" distL="114300" distR="114300" simplePos="0" relativeHeight="251659264" behindDoc="0" locked="0" layoutInCell="1" allowOverlap="1">
+                  <wp:anchor distT="0" distB="0" distL="114300" distR="114300" simplePos="0" relativeHeight="251659264" behindDoc="0" locked="0" layoutInCell="1" allowOverlap="1" wp14:anchorId="2E6F86F7" wp14:editId="07998F18">
                     <wp:simplePos x="0" y="0"/>
                     <wp:positionH relativeFrom="margin">
                       <wp:align>center</wp:align>
@@ -154,7 +154,7 @@
               </mc:Choice>
               <mc:Fallback>
                 <w:pict>
-                  <v:shapetype id="_x0000_t202" coordsize="21600,21600" o:spt="202" path="m,l,21600r21600,l21600,xe">
+                  <v:shapetype w14:anchorId="2E6F86F7" id="_x0000_t202" coordsize="21600,21600" o:spt="202" path="m,l,21600r21600,l21600,xe">
                     <v:stroke joinstyle="miter"/>
                     <v:path gradientshapeok="t" o:connecttype="rect"/>
                   </v:shapetype>
@@ -241,7 +241,7 @@
                   <w:lang w:val="en-GB" w:eastAsia="en-GB"/>
                 </w:rPr>
                 <w:drawing>
-                  <wp:inline distT="0" distB="0" distL="0" distR="0" wp14:anchorId="5CDE9B06" wp14:editId="64AE62DD">
+                  <wp:inline distT="0" distB="0" distL="0" distR="0" wp14:anchorId="29134BA2" wp14:editId="64495D5E">
                     <wp:extent cx="3009900" cy="3143676"/>
                     <wp:effectExtent l="0" t="0" r="0" b="0"/>
                     <wp:docPr id="47" name="Picture 47"/>
@@ -494,15 +494,14 @@
     </w:p>
     <w:p>
       <w:pPr>
-        <w:pStyle w:val="Heading2"/>
-        <w:rPr>
-          <w:color w:val="auto"/>
-        </w:rPr>
-      </w:pPr>
-      <w:r>
-        <w:rPr>
-          <w:color w:val="auto"/>
-        </w:rPr>
+        <w:pStyle w:val="Heading1"/>
+        <w:pPrChange w:id="0" w:author="Graham Kitteridge" w:date="2017-04-10T19:10:00Z">
+          <w:pPr>
+            <w:pStyle w:val="Heading2"/>
+          </w:pPr>
+        </w:pPrChange>
+      </w:pPr>
+      <w:r>
         <w:t xml:space="preserve">Zombie Tag </w:t>
       </w:r>
     </w:p>
@@ -529,7 +528,7 @@
         <mc:AlternateContent>
           <mc:Choice Requires="wps">
             <w:drawing>
-              <wp:anchor distT="0" distB="0" distL="114300" distR="114300" simplePos="0" relativeHeight="251661312" behindDoc="0" locked="0" layoutInCell="1" allowOverlap="1">
+              <wp:anchor distT="0" distB="0" distL="114300" distR="114300" simplePos="0" relativeHeight="251661312" behindDoc="0" locked="0" layoutInCell="1" allowOverlap="1" wp14:anchorId="6D8FBEFB" wp14:editId="3E9E893D">
                 <wp:simplePos x="0" y="0"/>
                 <wp:positionH relativeFrom="column">
                   <wp:posOffset>1238250</wp:posOffset>
@@ -613,7 +612,7 @@
           <w:lang w:val="en-GB" w:eastAsia="en-GB"/>
         </w:rPr>
         <w:drawing>
-          <wp:inline distT="0" distB="0" distL="0" distR="0">
+          <wp:inline distT="0" distB="0" distL="0" distR="0" wp14:anchorId="6303ABEB" wp14:editId="1EE75082">
             <wp:extent cx="1019175" cy="1541209"/>
             <wp:effectExtent l="0" t="0" r="0" b="1905"/>
             <wp:docPr id="49" name="Picture 49" descr="https://s-media-cache-ak0.pinimg.com/236x/43/de/08/43de08619e965aca8775cb8f5eec26d9.jpg"/>
@@ -689,7 +688,7 @@
           <w:lang w:val="en-GB" w:eastAsia="en-GB"/>
         </w:rPr>
         <w:drawing>
-          <wp:inline distT="0" distB="0" distL="0" distR="0">
+          <wp:inline distT="0" distB="0" distL="0" distR="0" wp14:anchorId="2B08418D" wp14:editId="76C78C25">
             <wp:extent cx="1085850" cy="1551615"/>
             <wp:effectExtent l="0" t="0" r="0" b="0"/>
             <wp:docPr id="66" name="Picture 66" descr="https://roamindoodles.files.wordpress.com/2013/07/zombie-just-outline.jpg"/>
@@ -746,7 +745,7 @@
         <mc:AlternateContent>
           <mc:Choice Requires="wps">
             <w:drawing>
-              <wp:anchor distT="0" distB="0" distL="114300" distR="114300" simplePos="0" relativeHeight="251663360" behindDoc="0" locked="0" layoutInCell="1" allowOverlap="1" wp14:anchorId="0DEA88BF" wp14:editId="798CB876">
+              <wp:anchor distT="0" distB="0" distL="114300" distR="114300" simplePos="0" relativeHeight="251663360" behindDoc="0" locked="0" layoutInCell="1" allowOverlap="1" wp14:anchorId="6058640C" wp14:editId="3A02FCE6">
                 <wp:simplePos x="0" y="0"/>
                 <wp:positionH relativeFrom="column">
                   <wp:posOffset>0</wp:posOffset>
@@ -866,15 +865,7 @@
         <w:rPr>
           <w:color w:val="auto"/>
         </w:rPr>
-        <w:t>The base concept is that Players are outfitted with ‘A Device</w:t>
-      </w:r>
-      <w:bookmarkStart w:id="0" w:name="_GoBack"/>
-      <w:bookmarkEnd w:id="0"/>
-      <w:r>
-        <w:rPr>
-          <w:color w:val="auto"/>
-        </w:rPr>
-        <w:t xml:space="preserve">’ – Vest / Tracker Band / Widget that has illuminated LEDs. These LEDs can either represent Human or Zombie.  The objective of the game if you are a Human is to survive, the objective if you are a zombie is to infect humans. </w:t>
+        <w:t xml:space="preserve">The base concept is that Players are outfitted with ‘A Device’ – Vest / Tracker Band / Widget that has illuminated LEDs. These LEDs can either represent Human or Zombie.  The objective of the game if you are a Human is to survive, the objective if you are a zombie is to infect humans. </w:t>
       </w:r>
     </w:p>
     <w:p>
@@ -898,283 +889,536 @@
     </w:p>
     <w:p>
       <w:pPr>
-        <w:rPr>
-          <w:color w:val="auto"/>
-        </w:rPr>
-      </w:pPr>
-      <w:r>
-        <w:rPr>
+        <w:pStyle w:val="Heading2"/>
+        <w:pPrChange w:id="1" w:author="Graham Kitteridge" w:date="2017-04-10T19:10:00Z">
+          <w:pPr/>
+        </w:pPrChange>
+      </w:pPr>
+      <w:r>
+        <w:t xml:space="preserve">Modifiers </w:t>
+      </w:r>
+    </w:p>
+    <w:p>
+      <w:pPr>
+        <w:rPr>
+          <w:color w:val="auto"/>
+        </w:rPr>
+      </w:pPr>
+      <w:r>
+        <w:rPr>
+          <w:color w:val="auto"/>
+        </w:rPr>
+        <w:t xml:space="preserve">We have a fairly good idea about the core mechanic of gameplay when underway – Its basically multiplayer Tag with two teams. However, there are lots of additional modifiers that can be added in to making it scale to a potential 100 People + </w:t>
+      </w:r>
+      <w:commentRangeStart w:id="2"/>
+      <w:r>
+        <w:rPr>
+          <w:color w:val="auto"/>
+        </w:rPr>
+        <w:t>event</w:t>
+      </w:r>
+      <w:commentRangeEnd w:id="2"/>
+      <w:r>
+        <w:rPr>
+          <w:rStyle w:val="CommentReference"/>
+        </w:rPr>
+        <w:commentReference w:id="2"/>
+      </w:r>
+      <w:r>
+        <w:rPr>
+          <w:color w:val="auto"/>
+        </w:rPr>
+        <w:t xml:space="preserve">. </w:t>
+      </w:r>
+    </w:p>
+    <w:p>
+      <w:pPr>
+        <w:pStyle w:val="Heading2"/>
+        <w:pPrChange w:id="3" w:author="Graham Kitteridge" w:date="2017-04-10T19:10:00Z">
+          <w:pPr/>
+        </w:pPrChange>
+      </w:pPr>
+      <w:r>
+        <w:t xml:space="preserve">Starting Stage </w:t>
+      </w:r>
+    </w:p>
+    <w:p>
+      <w:pPr>
+        <w:rPr>
+          <w:color w:val="auto"/>
+        </w:rPr>
+      </w:pPr>
+      <w:r>
+        <w:rPr>
+          <w:color w:val="auto"/>
+        </w:rPr>
+        <w:t xml:space="preserve">A possible idea for how to start this game is have everyone in an open field at EMF for the game briefing. After the briefing, we randomly ‘Seed’ the Human players with one or two infected. </w:t>
+      </w:r>
+      <w:proofErr w:type="spellStart"/>
+      <w:r>
+        <w:rPr>
+          <w:color w:val="auto"/>
+        </w:rPr>
+        <w:t>Who</w:t>
+      </w:r>
+      <w:del w:id="4" w:author="Graham Kitteridge" w:date="2017-04-10T19:10:00Z">
+        <w:r>
+          <w:rPr>
+            <w:color w:val="auto"/>
+          </w:rPr>
+          <w:delText>’</w:delText>
+        </w:r>
+      </w:del>
+      <w:r>
+        <w:rPr>
+          <w:color w:val="auto"/>
+        </w:rPr>
+        <w:t>s</w:t>
+      </w:r>
+      <w:proofErr w:type="spellEnd"/>
+      <w:r>
+        <w:rPr>
+          <w:color w:val="auto"/>
+        </w:rPr>
+        <w:t xml:space="preserve"> LEDs will start blinking shortly after the end of the briefing. These are the patient zero. There should probably be a 30 second point after the flashing to ensure its not chaos after the briefing. </w:t>
+      </w:r>
+    </w:p>
+    <w:p>
+      <w:pPr>
+        <w:rPr>
+          <w:ins w:id="5" w:author="Graham Kitteridge" w:date="2017-04-10T19:18:00Z"/>
           <w:b/>
           <w:color w:val="auto"/>
         </w:rPr>
-        <w:t xml:space="preserve">Modifiers </w:t>
-      </w:r>
-    </w:p>
-    <w:p>
-      <w:pPr>
-        <w:rPr>
-          <w:color w:val="auto"/>
-        </w:rPr>
-      </w:pPr>
-      <w:r>
-        <w:rPr>
-          <w:color w:val="auto"/>
-        </w:rPr>
-        <w:t xml:space="preserve">We have a fairly good idea about the core mechanic of gameplay when underway – Its basically multiplayer Tag with two teams. However, there are lots of additional modifiers that can be added in to making it scale to a potential 100 People + event. </w:t>
-      </w:r>
-    </w:p>
-    <w:p>
-      <w:pPr>
-        <w:rPr>
+      </w:pPr>
+      <w:ins w:id="6" w:author="Graham Kitteridge" w:date="2017-04-10T19:18:00Z">
+        <w:r>
+          <w:rPr>
+            <w:b/>
+            <w:color w:val="auto"/>
+          </w:rPr>
+          <w:br w:type="page"/>
+        </w:r>
+      </w:ins>
+    </w:p>
+    <w:p>
+      <w:pPr>
+        <w:pStyle w:val="Heading2"/>
+        <w:pPrChange w:id="7" w:author="Graham Kitteridge" w:date="2017-04-10T19:19:00Z">
+          <w:pPr/>
+        </w:pPrChange>
+      </w:pPr>
+      <w:r>
+        <w:lastRenderedPageBreak/>
+        <w:t xml:space="preserve">Playing Stage </w:t>
+      </w:r>
+    </w:p>
+    <w:p>
+      <w:pPr>
+        <w:rPr>
+          <w:color w:val="auto"/>
+        </w:rPr>
+      </w:pPr>
+      <w:r>
+        <w:rPr>
+          <w:color w:val="auto"/>
+        </w:rPr>
+        <w:t xml:space="preserve">As gameplay progresses – It may be a good idea to have a mechanic that incentivizes the zombies to be able to “turn back” into a human – potentially after x number of successful infections. </w:t>
+      </w:r>
+      <w:del w:id="8" w:author="Graham Kitteridge" w:date="2017-04-10T19:19:00Z">
+        <w:r>
+          <w:rPr>
+            <w:color w:val="auto"/>
+          </w:rPr>
+          <w:delText>However</w:delText>
+        </w:r>
+      </w:del>
+      <w:ins w:id="9" w:author="Graham Kitteridge" w:date="2017-04-10T19:19:00Z">
+        <w:r>
+          <w:rPr>
+            <w:color w:val="auto"/>
+          </w:rPr>
+          <w:t>However,</w:t>
+        </w:r>
+      </w:ins>
+      <w:r>
+        <w:rPr>
+          <w:color w:val="auto"/>
+        </w:rPr>
+        <w:t xml:space="preserve"> a downside of this may be that the best Zombies are removed from the Zombie population. </w:t>
+      </w:r>
+    </w:p>
+    <w:p>
+      <w:pPr>
+        <w:pStyle w:val="Heading2"/>
+        <w:rPr>
+          <w:del w:id="10" w:author="Graham Kitteridge" w:date="2017-04-10T19:19:00Z"/>
+        </w:rPr>
+        <w:pPrChange w:id="11" w:author="Graham Kitteridge" w:date="2017-04-10T19:19:00Z">
+          <w:pPr/>
+        </w:pPrChange>
+      </w:pPr>
+      <w:proofErr w:type="spellStart"/>
+      <w:r>
+        <w:t>Medpacks</w:t>
+      </w:r>
+      <w:proofErr w:type="spellEnd"/>
+      <w:r>
+        <w:t xml:space="preserve"> </w:t>
+      </w:r>
+    </w:p>
+    <w:p>
+      <w:pPr>
+        <w:pStyle w:val="Heading2"/>
+        <w:rPr>
+          <w:ins w:id="12" w:author="Graham Kitteridge" w:date="2017-04-10T19:19:00Z"/>
+        </w:rPr>
+        <w:pPrChange w:id="13" w:author="Graham Kitteridge" w:date="2017-04-10T19:19:00Z">
+          <w:pPr/>
+        </w:pPrChange>
+      </w:pPr>
+    </w:p>
+    <w:p>
+      <w:pPr>
+        <w:rPr>
+          <w:ins w:id="14" w:author="Graham Kitteridge" w:date="2017-04-10T19:19:00Z"/>
+          <w:color w:val="auto"/>
+        </w:rPr>
+      </w:pPr>
+      <w:r>
+        <w:rPr>
+          <w:color w:val="auto"/>
+        </w:rPr>
+        <w:t>It may be that “</w:t>
+      </w:r>
+      <w:proofErr w:type="spellStart"/>
+      <w:r>
+        <w:rPr>
+          <w:color w:val="auto"/>
+        </w:rPr>
+        <w:t>Medpacks</w:t>
+      </w:r>
+      <w:proofErr w:type="spellEnd"/>
+      <w:r>
+        <w:rPr>
+          <w:color w:val="auto"/>
+        </w:rPr>
+        <w:t xml:space="preserve">” are left around the EMF field that supports the ability to “Heal or Restore” zombies into humans. </w:t>
+      </w:r>
+      <w:ins w:id="15" w:author="Graham Kitteridge" w:date="2017-04-10T19:19:00Z">
+        <w:r>
+          <w:rPr>
+            <w:color w:val="auto"/>
+          </w:rPr>
+          <w:t xml:space="preserve">These can be physical items that we leave around the camp/tweet about that have RFID </w:t>
+        </w:r>
+      </w:ins>
+      <w:ins w:id="16" w:author="Graham Kitteridge" w:date="2017-04-10T19:20:00Z">
+        <w:r>
+          <w:rPr>
+            <w:color w:val="auto"/>
+          </w:rPr>
+          <w:t>“Resets” in them so the Humans can get them to heal their friends.</w:t>
+        </w:r>
+      </w:ins>
+    </w:p>
+    <w:p>
+      <w:pPr>
+        <w:rPr>
+          <w:color w:val="auto"/>
+        </w:rPr>
+      </w:pPr>
+      <w:ins w:id="17" w:author="Graham Kitteridge" w:date="2017-04-10T19:19:00Z">
+        <w:r>
+          <w:rPr>
+            <w:noProof/>
+            <w:lang w:val="en-GB" w:eastAsia="en-GB"/>
+          </w:rPr>
+          <w:drawing>
+            <wp:inline distT="0" distB="0" distL="0" distR="0" wp14:anchorId="4E287F33" wp14:editId="02A4AAD0">
+              <wp:extent cx="1963972" cy="1963972"/>
+              <wp:effectExtent l="0" t="0" r="0" b="0"/>
+              <wp:docPr id="3" name="Picture 3" descr="https://images-na.ssl-images-amazon.com/images/I/61Y-ScML-dL._SY355_.jpg"/>
+              <wp:cNvGraphicFramePr>
+                <a:graphicFrameLocks xmlns:a="http://schemas.openxmlformats.org/drawingml/2006/main" noChangeAspect="1"/>
+              </wp:cNvGraphicFramePr>
+              <a:graphic xmlns:a="http://schemas.openxmlformats.org/drawingml/2006/main">
+                <a:graphicData uri="http://schemas.openxmlformats.org/drawingml/2006/picture">
+                  <pic:pic xmlns:pic="http://schemas.openxmlformats.org/drawingml/2006/picture">
+                    <pic:nvPicPr>
+                      <pic:cNvPr id="0" name="Picture 1" descr="https://images-na.ssl-images-amazon.com/images/I/61Y-ScML-dL._SY355_.jpg"/>
+                      <pic:cNvPicPr>
+                        <a:picLocks noChangeAspect="1" noChangeArrowheads="1"/>
+                      </pic:cNvPicPr>
+                    </pic:nvPicPr>
+                    <pic:blipFill>
+                      <a:blip r:embed="rId14">
+                        <a:extLst>
+                          <a:ext uri="{28A0092B-C50C-407E-A947-70E740481C1C}">
+                            <a14:useLocalDpi xmlns:a14="http://schemas.microsoft.com/office/drawing/2010/main" val="0"/>
+                          </a:ext>
+                        </a:extLst>
+                      </a:blip>
+                      <a:srcRect/>
+                      <a:stretch>
+                        <a:fillRect/>
+                      </a:stretch>
+                    </pic:blipFill>
+                    <pic:spPr bwMode="auto">
+                      <a:xfrm>
+                        <a:off x="0" y="0"/>
+                        <a:ext cx="1968722" cy="1968722"/>
+                      </a:xfrm>
+                      <a:prstGeom prst="rect">
+                        <a:avLst/>
+                      </a:prstGeom>
+                      <a:noFill/>
+                      <a:ln>
+                        <a:noFill/>
+                      </a:ln>
+                    </pic:spPr>
+                  </pic:pic>
+                </a:graphicData>
+              </a:graphic>
+            </wp:inline>
+          </w:drawing>
+        </w:r>
+      </w:ins>
+      <w:ins w:id="18" w:author="Graham Kitteridge" w:date="2017-04-10T19:20:00Z">
+        <w:r>
+          <w:t xml:space="preserve"> </w:t>
+        </w:r>
+        <w:r>
+          <w:rPr>
+            <w:noProof/>
+            <w:lang w:val="en-GB" w:eastAsia="en-GB"/>
+          </w:rPr>
+          <w:drawing>
+            <wp:inline distT="0" distB="0" distL="0" distR="0" wp14:anchorId="02399488" wp14:editId="7603C3E7">
+              <wp:extent cx="1811332" cy="1327923"/>
+              <wp:effectExtent l="0" t="0" r="0" b="5715"/>
+              <wp:docPr id="4" name="Picture 4" descr="http://www.hipkits.com/media/catalog/product/cache/1/kit_logo/9df78eab33525d08d6e5fb8d27136e95/i/m/imgzombiesurvkitlogo_1.jpg"/>
+              <wp:cNvGraphicFramePr>
+                <a:graphicFrameLocks xmlns:a="http://schemas.openxmlformats.org/drawingml/2006/main" noChangeAspect="1"/>
+              </wp:cNvGraphicFramePr>
+              <a:graphic xmlns:a="http://schemas.openxmlformats.org/drawingml/2006/main">
+                <a:graphicData uri="http://schemas.openxmlformats.org/drawingml/2006/picture">
+                  <pic:pic xmlns:pic="http://schemas.openxmlformats.org/drawingml/2006/picture">
+                    <pic:nvPicPr>
+                      <pic:cNvPr id="0" name="Picture 3" descr="http://www.hipkits.com/media/catalog/product/cache/1/kit_logo/9df78eab33525d08d6e5fb8d27136e95/i/m/imgzombiesurvkitlogo_1.jpg"/>
+                      <pic:cNvPicPr>
+                        <a:picLocks noChangeAspect="1" noChangeArrowheads="1"/>
+                      </pic:cNvPicPr>
+                    </pic:nvPicPr>
+                    <pic:blipFill>
+                      <a:blip r:embed="rId15">
+                        <a:extLst>
+                          <a:ext uri="{28A0092B-C50C-407E-A947-70E740481C1C}">
+                            <a14:useLocalDpi xmlns:a14="http://schemas.microsoft.com/office/drawing/2010/main" val="0"/>
+                          </a:ext>
+                        </a:extLst>
+                      </a:blip>
+                      <a:srcRect/>
+                      <a:stretch>
+                        <a:fillRect/>
+                      </a:stretch>
+                    </pic:blipFill>
+                    <pic:spPr bwMode="auto">
+                      <a:xfrm>
+                        <a:off x="0" y="0"/>
+                        <a:ext cx="1825360" cy="1338208"/>
+                      </a:xfrm>
+                      <a:prstGeom prst="rect">
+                        <a:avLst/>
+                      </a:prstGeom>
+                      <a:noFill/>
+                      <a:ln>
+                        <a:noFill/>
+                      </a:ln>
+                    </pic:spPr>
+                  </pic:pic>
+                </a:graphicData>
+              </a:graphic>
+            </wp:inline>
+          </w:drawing>
+        </w:r>
+      </w:ins>
+    </w:p>
+    <w:p>
+      <w:pPr>
+        <w:pStyle w:val="Heading2"/>
+        <w:pPrChange w:id="19" w:author="Graham Kitteridge" w:date="2017-04-10T19:20:00Z">
+          <w:pPr/>
+        </w:pPrChange>
+      </w:pPr>
+      <w:r>
+        <w:t xml:space="preserve">Statistics </w:t>
+      </w:r>
+    </w:p>
+    <w:p>
+      <w:pPr>
+        <w:rPr>
+          <w:ins w:id="20" w:author="Graham Kitteridge" w:date="2017-04-10T19:20:00Z"/>
           <w:b/>
           <w:color w:val="auto"/>
         </w:rPr>
       </w:pPr>
       <w:r>
         <w:rPr>
+          <w:color w:val="auto"/>
+        </w:rPr>
+        <w:t xml:space="preserve">From the devices, it will be possible to </w:t>
+      </w:r>
+      <w:r>
+        <w:rPr>
+          <w:color w:val="auto"/>
+        </w:rPr>
+        <w:t xml:space="preserve">get some really awesome metrics that we could plot on a scoreboard. This could be used to gamify the survival or infection. These are things like  </w:t>
+      </w:r>
+      <w:r>
+        <w:rPr>
           <w:b/>
           <w:color w:val="auto"/>
         </w:rPr>
-        <w:t xml:space="preserve">Starting Stage </w:t>
-      </w:r>
-    </w:p>
-    <w:p>
-      <w:pPr>
-        <w:rPr>
-          <w:color w:val="auto"/>
-        </w:rPr>
-      </w:pPr>
-      <w:r>
-        <w:rPr>
-          <w:color w:val="auto"/>
-        </w:rPr>
-        <w:t xml:space="preserve">A possible idea for how to start this game is have everyone in an open field at EMF for the game briefing. After the briefing, we randomly ‘Seed’ the Human players with one or two infected. Who’s LEDs will start blinking shortly after the end of the briefing. These are the patient zero. There should probably be a 30 second point after the flashing to ensure its not chaos after the briefing. </w:t>
-      </w:r>
-    </w:p>
-    <w:p>
-      <w:pPr>
+        <w:t xml:space="preserve">Time alive as Human; </w:t>
+      </w:r>
+      <w:r>
         <w:rPr>
           <w:b/>
           <w:color w:val="auto"/>
         </w:rPr>
-      </w:pPr>
+        <w:t>Time as Zombie</w:t>
+      </w:r>
       <w:r>
         <w:rPr>
           <w:b/>
           <w:color w:val="auto"/>
         </w:rPr>
-        <w:t xml:space="preserve">Playing Stage </w:t>
-      </w:r>
-    </w:p>
-    <w:p>
-      <w:pPr>
-        <w:rPr>
-          <w:color w:val="auto"/>
-        </w:rPr>
-      </w:pPr>
-      <w:r>
-        <w:rPr>
-          <w:color w:val="auto"/>
-        </w:rPr>
-        <w:t xml:space="preserve">As gameplay progresses – It may be a good idea to have a mechanic that incentivizes the zombies to be able to “turn back” into a human – potentially after x number of successful infections. However a downside of this may be that the best Zombies are removed from the Zombie population. </w:t>
-      </w:r>
-    </w:p>
-    <w:p>
-      <w:pPr>
-        <w:rPr>
-          <w:color w:val="auto"/>
-        </w:rPr>
-      </w:pPr>
-      <w:proofErr w:type="spellStart"/>
-      <w:r>
-        <w:rPr>
-          <w:b/>
-          <w:color w:val="auto"/>
-        </w:rPr>
+        <w:t xml:space="preserve">; A node graph of who infected who, etc. </w:t>
+      </w:r>
+    </w:p>
+    <w:p>
+      <w:pPr>
+        <w:rPr>
+          <w:color w:val="auto"/>
+          <w:rPrChange w:id="21" w:author="Graham Kitteridge" w:date="2017-04-10T19:21:00Z">
+            <w:rPr>
+              <w:b/>
+              <w:color w:val="auto"/>
+            </w:rPr>
+          </w:rPrChange>
+        </w:rPr>
+      </w:pPr>
+      <w:ins w:id="22" w:author="Graham Kitteridge" w:date="2017-04-10T19:21:00Z">
+        <w:r>
+          <w:rPr>
+            <w:color w:val="auto"/>
+            <w:rPrChange w:id="23" w:author="Graham Kitteridge" w:date="2017-04-10T19:21:00Z">
+              <w:rPr>
+                <w:b/>
+                <w:color w:val="auto"/>
+              </w:rPr>
+            </w:rPrChange>
+          </w:rPr>
+          <w:t xml:space="preserve">Gathering these </w:t>
+        </w:r>
+        <w:r>
+          <w:rPr>
+            <w:color w:val="auto"/>
+          </w:rPr>
+          <w:t>statistics is something that needs solving, whether it’s automatically sent out from the devices or captured via wired download. There will be compromising likely due to cost/radio restrictions</w:t>
+        </w:r>
+      </w:ins>
+    </w:p>
+    <w:p>
+      <w:pPr>
+        <w:pStyle w:val="Heading2"/>
+        <w:pPrChange w:id="24" w:author="Graham Kitteridge" w:date="2017-04-10T19:21:00Z">
+          <w:pPr/>
+        </w:pPrChange>
+      </w:pPr>
+      <w:r>
+        <w:t xml:space="preserve">Endgame </w:t>
+      </w:r>
+    </w:p>
+    <w:p>
+      <w:pPr>
+        <w:rPr>
+          <w:color w:val="auto"/>
+        </w:rPr>
+      </w:pPr>
+      <w:commentRangeStart w:id="25"/>
+      <w:r>
+        <w:rPr>
+          <w:color w:val="auto"/>
+        </w:rPr>
+        <w:t xml:space="preserve">It may be that at the end stages of the game, we need some way of being able to identify who “Won”, I don’t know how we would go about this just yet. But equally, I don’t think the aim of the game is to be the last one standing, just that the mechanic of play is fun. </w:t>
+      </w:r>
+      <w:commentRangeEnd w:id="25"/>
+      <w:r>
+        <w:rPr>
+          <w:rStyle w:val="CommentReference"/>
+        </w:rPr>
+        <w:commentReference w:id="25"/>
+      </w:r>
+    </w:p>
+    <w:p>
+      <w:pPr>
+        <w:pStyle w:val="Heading2"/>
+        <w:pPrChange w:id="26" w:author="Graham Kitteridge" w:date="2017-04-10T19:22:00Z">
+          <w:pPr/>
+        </w:pPrChange>
+      </w:pPr>
+      <w:r>
+        <w:t xml:space="preserve">Rounds </w:t>
+      </w:r>
+    </w:p>
+    <w:p>
+      <w:pPr>
+        <w:rPr>
+          <w:color w:val="auto"/>
+        </w:rPr>
+      </w:pPr>
+      <w:r>
+        <w:rPr>
+          <w:color w:val="auto"/>
+        </w:rPr>
+        <w:t xml:space="preserve">As this is being held over EMF camp – with people attending Lectures and such – It may be that the devices have a way of telling the time – so that there are “Infection Windows” that occur outside of the lecture times, and maybe more in the evening. </w:t>
+      </w:r>
+    </w:p>
+    <w:p>
+      <w:pPr>
+        <w:rPr>
+          <w:color w:val="auto"/>
+        </w:rPr>
+      </w:pPr>
+      <w:r>
+        <w:rPr>
+          <w:color w:val="auto"/>
+        </w:rPr>
+        <w:t>It may be that at the end of each day – the playing field should be reset .</w:t>
+      </w:r>
+    </w:p>
+    <w:p>
+      <w:pPr>
+        <w:rPr>
+          <w:color w:val="auto"/>
+        </w:rPr>
+      </w:pPr>
+    </w:p>
+    <w:p>
+      <w:pPr>
+        <w:pStyle w:val="Heading2"/>
+        <w:pPrChange w:id="27" w:author="Graham Kitteridge" w:date="2017-04-10T19:23:00Z">
+          <w:pPr/>
+        </w:pPrChange>
+      </w:pPr>
+      <w:r>
         <w:lastRenderedPageBreak/>
-        <w:t>Medpacks</w:t>
-      </w:r>
-      <w:proofErr w:type="spellEnd"/>
-      <w:r>
-        <w:rPr>
-          <w:color w:val="auto"/>
-        </w:rPr>
-        <w:t xml:space="preserve"> </w:t>
-      </w:r>
-    </w:p>
-    <w:p>
-      <w:pPr>
-        <w:rPr>
-          <w:color w:val="auto"/>
-        </w:rPr>
-      </w:pPr>
-      <w:r>
-        <w:rPr>
-          <w:color w:val="auto"/>
-        </w:rPr>
-        <w:t>It may be that “</w:t>
-      </w:r>
-      <w:proofErr w:type="spellStart"/>
-      <w:r>
-        <w:rPr>
-          <w:color w:val="auto"/>
-        </w:rPr>
-        <w:t>Medpacks</w:t>
-      </w:r>
-      <w:proofErr w:type="spellEnd"/>
-      <w:r>
-        <w:rPr>
-          <w:color w:val="auto"/>
-        </w:rPr>
-        <w:t xml:space="preserve">” are left around the EMF field that supports the ability to “Heal or Restore” zombies into humans. </w:t>
-      </w:r>
-    </w:p>
-    <w:p>
-      <w:pPr>
-        <w:rPr>
-          <w:b/>
-          <w:color w:val="auto"/>
-        </w:rPr>
-      </w:pPr>
-      <w:r>
-        <w:rPr>
-          <w:b/>
-          <w:color w:val="auto"/>
-        </w:rPr>
-        <w:t xml:space="preserve">Statistics </w:t>
-      </w:r>
-    </w:p>
-    <w:p>
-      <w:pPr>
-        <w:rPr>
-          <w:b/>
-          <w:color w:val="auto"/>
-        </w:rPr>
-      </w:pPr>
-      <w:r>
-        <w:rPr>
-          <w:color w:val="auto"/>
-        </w:rPr>
-        <w:t xml:space="preserve">From the devices, it will be possible to </w:t>
-      </w:r>
-      <w:r>
-        <w:rPr>
-          <w:color w:val="auto"/>
-        </w:rPr>
-        <w:t xml:space="preserve">get some really awesome metrics that we could plot on a scoreboard. This could be used to gamify the survival or infection. These are things like  </w:t>
-      </w:r>
-      <w:r>
-        <w:rPr>
-          <w:b/>
-          <w:color w:val="auto"/>
-        </w:rPr>
-        <w:t xml:space="preserve">Time alive as Human; </w:t>
-      </w:r>
-      <w:r>
-        <w:rPr>
-          <w:b/>
-          <w:color w:val="auto"/>
-        </w:rPr>
-        <w:t>Time as Zombie</w:t>
-      </w:r>
-      <w:r>
-        <w:rPr>
-          <w:b/>
-          <w:color w:val="auto"/>
-        </w:rPr>
-        <w:t xml:space="preserve">; A node graph of who infected who, etc. </w:t>
-      </w:r>
-    </w:p>
-    <w:p>
-      <w:pPr>
-        <w:rPr>
-          <w:b/>
-          <w:color w:val="auto"/>
-        </w:rPr>
-      </w:pPr>
-      <w:r>
-        <w:rPr>
-          <w:b/>
-          <w:color w:val="auto"/>
-        </w:rPr>
-        <w:t xml:space="preserve">Endgame </w:t>
-      </w:r>
-    </w:p>
-    <w:p>
-      <w:pPr>
-        <w:rPr>
-          <w:color w:val="auto"/>
-        </w:rPr>
-      </w:pPr>
-      <w:r>
-        <w:rPr>
-          <w:color w:val="auto"/>
-        </w:rPr>
-        <w:t xml:space="preserve">It may be that at the end stages of the game, we need some way of being able to identify who “Won”, I don’t know how we would go about this just yet. But equally, I don’t think the aim of the game is to be the last one standing, just that the mechanic of play is fun. </w:t>
-      </w:r>
-    </w:p>
-    <w:p>
-      <w:pPr>
-        <w:rPr>
-          <w:b/>
-          <w:color w:val="auto"/>
-        </w:rPr>
-      </w:pPr>
-      <w:r>
-        <w:rPr>
-          <w:b/>
-          <w:color w:val="auto"/>
-        </w:rPr>
-        <w:t xml:space="preserve">Rounds </w:t>
-      </w:r>
-    </w:p>
-    <w:p>
-      <w:pPr>
-        <w:rPr>
-          <w:color w:val="auto"/>
-        </w:rPr>
-      </w:pPr>
-      <w:r>
-        <w:rPr>
-          <w:color w:val="auto"/>
-        </w:rPr>
-        <w:t xml:space="preserve">As this is being held over EMF camp – with people attending Lectures and such – It may be that the devices have a way of telling the time – so that there are “Infection Windows” that occur outside of the lecture times, and maybe more in the evening. </w:t>
-      </w:r>
-    </w:p>
-    <w:p>
-      <w:pPr>
-        <w:rPr>
-          <w:color w:val="auto"/>
-        </w:rPr>
-      </w:pPr>
-      <w:r>
-        <w:rPr>
-          <w:color w:val="auto"/>
-        </w:rPr>
-        <w:t>It may be that at the end of each day – the playing field should be reset .</w:t>
-      </w:r>
-    </w:p>
-    <w:p>
-      <w:pPr>
-        <w:rPr>
-          <w:color w:val="auto"/>
-        </w:rPr>
-      </w:pPr>
-    </w:p>
-    <w:p>
-      <w:pPr>
-        <w:rPr>
-          <w:b/>
-          <w:color w:val="auto"/>
-        </w:rPr>
-      </w:pPr>
-      <w:r>
-        <w:rPr>
-          <w:b/>
-          <w:color w:val="auto"/>
-        </w:rPr>
         <w:t xml:space="preserve">Inactivity detection </w:t>
       </w:r>
+      <w:bookmarkStart w:id="28" w:name="_GoBack"/>
+      <w:bookmarkEnd w:id="28"/>
     </w:p>
     <w:p>
       <w:pPr>
@@ -1261,7 +1505,7 @@
           <w:lang w:val="en-GB" w:eastAsia="en-GB"/>
         </w:rPr>
         <w:drawing>
-          <wp:inline distT="0" distB="0" distL="0" distR="0">
+          <wp:inline distT="0" distB="0" distL="0" distR="0" wp14:anchorId="1FACC38C" wp14:editId="41D689FB">
             <wp:extent cx="2162432" cy="1200150"/>
             <wp:effectExtent l="0" t="0" r="9525" b="0"/>
             <wp:docPr id="95" name="Picture 95" descr="http://img.bbystatic.com/BestBuy_US/store/ee/2016/com/brdstr/fitbit/fitbit-row2-performancefitness.jpg"/>
@@ -1278,7 +1522,7 @@
                     </pic:cNvPicPr>
                   </pic:nvPicPr>
                   <pic:blipFill>
-                    <a:blip r:embed="rId12">
+                    <a:blip r:embed="rId16">
                       <a:extLst>
                         <a:ext uri="{28A0092B-C50C-407E-A947-70E740481C1C}">
                           <a14:useLocalDpi xmlns:a14="http://schemas.microsoft.com/office/drawing/2010/main" val="0"/>
@@ -1324,7 +1568,7 @@
           <w:lang w:val="en-GB" w:eastAsia="en-GB"/>
         </w:rPr>
         <w:drawing>
-          <wp:inline distT="0" distB="0" distL="0" distR="0">
+          <wp:inline distT="0" distB="0" distL="0" distR="0" wp14:anchorId="5E783DE5" wp14:editId="45EB609E">
             <wp:extent cx="2234988" cy="1257181"/>
             <wp:effectExtent l="0" t="0" r="0" b="635"/>
             <wp:docPr id="75" name="Picture 75" descr="https://i.ytimg.com/vi/e0OVtTaWAoU/maxresdefault.jpg"/>
@@ -1341,7 +1585,7 @@
                     </pic:cNvPicPr>
                   </pic:nvPicPr>
                   <pic:blipFill>
-                    <a:blip r:embed="rId13">
+                    <a:blip r:embed="rId17">
                       <a:extLst>
                         <a:ext uri="{28A0092B-C50C-407E-A947-70E740481C1C}">
                           <a14:useLocalDpi xmlns:a14="http://schemas.microsoft.com/office/drawing/2010/main" val="0"/>
@@ -1556,7 +1800,7 @@
       </w:pPr>
     </w:p>
     <w:sectPr>
-      <w:footerReference w:type="default" r:id="rId14"/>
+      <w:footerReference w:type="default" r:id="rId18"/>
       <w:pgSz w:w="12240" w:h="15840" w:code="1"/>
       <w:pgMar w:top="1080" w:right="1440" w:bottom="1080" w:left="1440" w:header="720" w:footer="720" w:gutter="0"/>
       <w:cols w:space="720"/>
@@ -1564,6 +1808,55 @@
     </w:sectPr>
   </w:body>
 </w:document>
+</file>
+
+<file path=word/comments.xml><?xml version="1.0" encoding="utf-8"?>
+<w:comments xmlns:wpc="http://schemas.microsoft.com/office/word/2010/wordprocessingCanvas" xmlns:cx="http://schemas.microsoft.com/office/drawing/2014/chartex" xmlns:cx1="http://schemas.microsoft.com/office/drawing/2015/9/8/chartex" xmlns:cx2="http://schemas.microsoft.com/office/drawing/2015/10/21/chartex" xmlns:cx3="http://schemas.microsoft.com/office/drawing/2016/5/9/chartex" xmlns:cx4="http://schemas.microsoft.com/office/drawing/2016/5/10/chartex" xmlns:cx5="http://schemas.microsoft.com/office/drawing/2016/5/11/chartex" xmlns:cx6="http://schemas.microsoft.com/office/drawing/2016/5/12/chartex" xmlns:cx7="http://schemas.microsoft.com/office/drawing/2016/5/13/chartex" xmlns:cx8="http://schemas.microsoft.com/office/drawing/2016/5/14/chartex" xmlns:mc="http://schemas.openxmlformats.org/markup-compatibility/2006" xmlns:o="urn:schemas-microsoft-com:office:office" xmlns:r="http://schemas.openxmlformats.org/officeDocument/2006/relationships" xmlns:m="http://schemas.openxmlformats.org/officeDocument/2006/math" xmlns:v="urn:schemas-microsoft-com:vml" xmlns:wp14="http://schemas.microsoft.com/office/word/2010/wordprocessingDrawing" xmlns:wp="http://schemas.openxmlformats.org/drawingml/2006/wordprocessingDrawing" xmlns:w10="urn:schemas-microsoft-com:office:word" xmlns:w="http://schemas.openxmlformats.org/wordprocessingml/2006/main" xmlns:w14="http://schemas.microsoft.com/office/word/2010/wordml" xmlns:w15="http://schemas.microsoft.com/office/word/2012/wordml" xmlns:w16se="http://schemas.microsoft.com/office/word/2015/wordml/symex" xmlns:wpg="http://schemas.microsoft.com/office/word/2010/wordprocessingGroup" xmlns:wpi="http://schemas.microsoft.com/office/word/2010/wordprocessingInk" xmlns:wne="http://schemas.microsoft.com/office/word/2006/wordml" xmlns:wps="http://schemas.microsoft.com/office/word/2010/wordprocessingShape" mc:Ignorable="w14 w15 w16se wp14">
+  <w:comment w:id="2" w:author="Graham Kitteridge" w:date="2017-04-10T19:10:00Z" w:initials="GK">
+    <w:p>
+      <w:pPr>
+        <w:pStyle w:val="CommentText"/>
+      </w:pPr>
+      <w:r>
+        <w:rPr>
+          <w:rStyle w:val="CommentReference"/>
+        </w:rPr>
+        <w:annotationRef/>
+      </w:r>
+      <w:r>
+        <w:t>We should list some of the modifiers here</w:t>
+      </w:r>
+    </w:p>
+  </w:comment>
+  <w:comment w:id="25" w:author="Graham Kitteridge" w:date="2017-04-10T19:22:00Z" w:initials="GK">
+    <w:p>
+      <w:pPr>
+        <w:pStyle w:val="CommentText"/>
+      </w:pPr>
+      <w:r>
+        <w:rPr>
+          <w:rStyle w:val="CommentReference"/>
+        </w:rPr>
+        <w:annotationRef/>
+      </w:r>
+      <w:proofErr w:type="spellStart"/>
+      <w:r>
+        <w:t>Theres</w:t>
+      </w:r>
+      <w:proofErr w:type="spellEnd"/>
+      <w:r>
+        <w:t xml:space="preserve"> two different things here. Either we run it as an “event” like the whole weekend or until everyone is infected or something or we run smaller day to day events where people come pick up a wrist band and play for a few hours etc.</w:t>
+      </w:r>
+    </w:p>
+  </w:comment>
+</w:comments>
+</file>
+
+<file path=word/commentsExtended.xml><?xml version="1.0" encoding="utf-8"?>
+<w15:commentsEx xmlns:wpc="http://schemas.microsoft.com/office/word/2010/wordprocessingCanvas" xmlns:cx="http://schemas.microsoft.com/office/drawing/2014/chartex" xmlns:cx1="http://schemas.microsoft.com/office/drawing/2015/9/8/chartex" xmlns:cx2="http://schemas.microsoft.com/office/drawing/2015/10/21/chartex" xmlns:cx3="http://schemas.microsoft.com/office/drawing/2016/5/9/chartex" xmlns:cx4="http://schemas.microsoft.com/office/drawing/2016/5/10/chartex" xmlns:cx5="http://schemas.microsoft.com/office/drawing/2016/5/11/chartex" xmlns:cx6="http://schemas.microsoft.com/office/drawing/2016/5/12/chartex" xmlns:cx7="http://schemas.microsoft.com/office/drawing/2016/5/13/chartex" xmlns:cx8="http://schemas.microsoft.com/office/drawing/2016/5/14/chartex" xmlns:mc="http://schemas.openxmlformats.org/markup-compatibility/2006" xmlns:o="urn:schemas-microsoft-com:office:office" xmlns:r="http://schemas.openxmlformats.org/officeDocument/2006/relationships" xmlns:m="http://schemas.openxmlformats.org/officeDocument/2006/math" xmlns:v="urn:schemas-microsoft-com:vml" xmlns:wp14="http://schemas.microsoft.com/office/word/2010/wordprocessingDrawing" xmlns:wp="http://schemas.openxmlformats.org/drawingml/2006/wordprocessingDrawing" xmlns:w10="urn:schemas-microsoft-com:office:word" xmlns:w="http://schemas.openxmlformats.org/wordprocessingml/2006/main" xmlns:w14="http://schemas.microsoft.com/office/word/2010/wordml" xmlns:w15="http://schemas.microsoft.com/office/word/2012/wordml" xmlns:w16se="http://schemas.microsoft.com/office/word/2015/wordml/symex" xmlns:wpg="http://schemas.microsoft.com/office/word/2010/wordprocessingGroup" xmlns:wpi="http://schemas.microsoft.com/office/word/2010/wordprocessingInk" xmlns:wne="http://schemas.microsoft.com/office/word/2006/wordml" xmlns:wps="http://schemas.microsoft.com/office/word/2010/wordprocessingShape" mc:Ignorable="w14 w15 w16se wp14">
+  <w15:commentEx w15:paraId="5A18C1E5" w15:done="0"/>
+  <w15:commentEx w15:paraId="02D35718" w15:done="0"/>
+</w15:commentsEx>
 </file>
 
 <file path=word/endnotes.xml><?xml version="1.0" encoding="utf-8"?>
@@ -1658,7 +1951,7 @@
       <w:rPr>
         <w:noProof/>
       </w:rPr>
-      <w:t>3</w:t>
+      <w:t>5</w:t>
     </w:r>
     <w:r>
       <w:rPr>
@@ -1999,6 +2292,14 @@
     <w:abstractNumId w:val="1"/>
   </w:num>
 </w:numbering>
+</file>
+
+<file path=word/people.xml><?xml version="1.0" encoding="utf-8"?>
+<w15:people xmlns:wpc="http://schemas.microsoft.com/office/word/2010/wordprocessingCanvas" xmlns:cx="http://schemas.microsoft.com/office/drawing/2014/chartex" xmlns:cx1="http://schemas.microsoft.com/office/drawing/2015/9/8/chartex" xmlns:cx2="http://schemas.microsoft.com/office/drawing/2015/10/21/chartex" xmlns:cx3="http://schemas.microsoft.com/office/drawing/2016/5/9/chartex" xmlns:cx4="http://schemas.microsoft.com/office/drawing/2016/5/10/chartex" xmlns:cx5="http://schemas.microsoft.com/office/drawing/2016/5/11/chartex" xmlns:cx6="http://schemas.microsoft.com/office/drawing/2016/5/12/chartex" xmlns:cx7="http://schemas.microsoft.com/office/drawing/2016/5/13/chartex" xmlns:cx8="http://schemas.microsoft.com/office/drawing/2016/5/14/chartex" xmlns:mc="http://schemas.openxmlformats.org/markup-compatibility/2006" xmlns:o="urn:schemas-microsoft-com:office:office" xmlns:r="http://schemas.openxmlformats.org/officeDocument/2006/relationships" xmlns:m="http://schemas.openxmlformats.org/officeDocument/2006/math" xmlns:v="urn:schemas-microsoft-com:vml" xmlns:wp14="http://schemas.microsoft.com/office/word/2010/wordprocessingDrawing" xmlns:wp="http://schemas.openxmlformats.org/drawingml/2006/wordprocessingDrawing" xmlns:w10="urn:schemas-microsoft-com:office:word" xmlns:w="http://schemas.openxmlformats.org/wordprocessingml/2006/main" xmlns:w14="http://schemas.microsoft.com/office/word/2010/wordml" xmlns:w15="http://schemas.microsoft.com/office/word/2012/wordml" xmlns:w16se="http://schemas.microsoft.com/office/word/2015/wordml/symex" xmlns:wpg="http://schemas.microsoft.com/office/word/2010/wordprocessingGroup" xmlns:wpi="http://schemas.microsoft.com/office/word/2010/wordprocessingInk" xmlns:wne="http://schemas.microsoft.com/office/word/2006/wordml" xmlns:wps="http://schemas.microsoft.com/office/word/2010/wordprocessingShape" mc:Ignorable="w14 w15 w16se wp14">
+  <w15:person w15:author="Graham Kitteridge">
+    <w15:presenceInfo w15:providerId="None" w15:userId="Graham Kitteridge"/>
+  </w15:person>
+</w15:people>
 </file>
 
 <file path=word/styles.xml><?xml version="1.0" encoding="utf-8"?>
@@ -3004,6 +3305,64 @@
       <w:szCs w:val="18"/>
     </w:rPr>
   </w:style>
+  <w:style w:type="character" w:styleId="CommentReference">
+    <w:name w:val="annotation reference"/>
+    <w:basedOn w:val="DefaultParagraphFont"/>
+    <w:uiPriority w:val="99"/>
+    <w:semiHidden/>
+    <w:unhideWhenUsed/>
+    <w:rsid w:val="002B71E5"/>
+    <w:rPr>
+      <w:sz w:val="16"/>
+      <w:szCs w:val="16"/>
+    </w:rPr>
+  </w:style>
+  <w:style w:type="paragraph" w:styleId="CommentText">
+    <w:name w:val="annotation text"/>
+    <w:basedOn w:val="Normal"/>
+    <w:link w:val="CommentTextChar"/>
+    <w:uiPriority w:val="99"/>
+    <w:semiHidden/>
+    <w:unhideWhenUsed/>
+    <w:rsid w:val="002B71E5"/>
+    <w:pPr>
+      <w:spacing w:line="240" w:lineRule="auto"/>
+    </w:pPr>
+  </w:style>
+  <w:style w:type="character" w:customStyle="1" w:styleId="CommentTextChar">
+    <w:name w:val="Comment Text Char"/>
+    <w:basedOn w:val="DefaultParagraphFont"/>
+    <w:link w:val="CommentText"/>
+    <w:uiPriority w:val="99"/>
+    <w:semiHidden/>
+    <w:rsid w:val="002B71E5"/>
+  </w:style>
+  <w:style w:type="paragraph" w:styleId="CommentSubject">
+    <w:name w:val="annotation subject"/>
+    <w:basedOn w:val="CommentText"/>
+    <w:next w:val="CommentText"/>
+    <w:link w:val="CommentSubjectChar"/>
+    <w:uiPriority w:val="99"/>
+    <w:semiHidden/>
+    <w:unhideWhenUsed/>
+    <w:rsid w:val="002B71E5"/>
+    <w:rPr>
+      <w:b/>
+      <w:bCs/>
+    </w:rPr>
+  </w:style>
+  <w:style w:type="character" w:customStyle="1" w:styleId="CommentSubjectChar">
+    <w:name w:val="Comment Subject Char"/>
+    <w:basedOn w:val="CommentTextChar"/>
+    <w:link w:val="CommentSubject"/>
+    <w:uiPriority w:val="99"/>
+    <w:semiHidden/>
+    <w:rsid w:val="002B71E5"/>
+    <w:rPr>
+      <w:b/>
+      <w:bCs/>
+    </w:rPr>
+  </w:style>
 </w:styles>
 </file>
 
@@ -3165,8 +3524,8 @@
   </w:compat>
   <w:rsids>
     <w:rsidRoot w:val="00B25FEF"/>
-    <w:rsid w:val="00103FD1"/>
     <w:rsid w:val="00B25FEF"/>
+    <w:rsid w:val="00BB67E2"/>
   </w:rsids>
   <m:mathPr>
     <m:mathFont m:val="Cambria Math"/>
@@ -3885,7 +4244,7 @@
 </file>
 
 <file path=customXml/itemProps2.xml><?xml version="1.0" encoding="utf-8"?>
-<ds:datastoreItem xmlns:ds="http://schemas.openxmlformats.org/officeDocument/2006/customXml" ds:itemID="{51DFBC97-2775-473B-917B-B8BCA7CC141F}">
+<ds:datastoreItem xmlns:ds="http://schemas.openxmlformats.org/officeDocument/2006/customXml" ds:itemID="{F093EC59-B639-44B5-A8BB-A2DB3BFC92E0}">
   <ds:schemaRefs>
     <ds:schemaRef ds:uri="http://schemas.openxmlformats.org/officeDocument/2006/bibliography"/>
   </ds:schemaRefs>

</xml_diff>

<commit_message>
Evenings Changes - Reviewed Grahams comments, added information. Catchup tomorrow.
</commit_message>
<xml_diff>
--- a/Documents/Planning/Zombie Tag Requirements.docx
+++ b/Documents/Planning/Zombie Tag Requirements.docx
@@ -298,6 +298,12 @@
             </w:rPr>
             <w:br w:type="page"/>
           </w:r>
+          <w:r>
+            <w:rPr>
+              <w:rStyle w:val="CommentReference"/>
+            </w:rPr>
+            <w:commentReference w:id="0"/>
+          </w:r>
         </w:p>
       </w:sdtContent>
     </w:sdt>
@@ -495,7 +501,7 @@
     <w:p>
       <w:pPr>
         <w:pStyle w:val="Heading1"/>
-        <w:pPrChange w:id="0" w:author="Graham Kitteridge" w:date="2017-04-10T19:10:00Z">
+        <w:pPrChange w:id="1" w:author="Graham Kitteridge" w:date="2017-04-10T19:10:00Z">
           <w:pPr>
             <w:pStyle w:val="Heading2"/>
           </w:pPr>
@@ -629,7 +635,7 @@
                     </pic:cNvPicPr>
                   </pic:nvPicPr>
                   <pic:blipFill rotWithShape="1">
-                    <a:blip r:embed="rId10">
+                    <a:blip r:embed="rId12">
                       <a:extLst>
                         <a:ext uri="{28A0092B-C50C-407E-A947-70E740481C1C}">
                           <a14:useLocalDpi xmlns:a14="http://schemas.microsoft.com/office/drawing/2010/main" val="0"/>
@@ -705,7 +711,7 @@
                     </pic:cNvPicPr>
                   </pic:nvPicPr>
                   <pic:blipFill>
-                    <a:blip r:embed="rId11">
+                    <a:blip r:embed="rId13">
                       <a:extLst>
                         <a:ext uri="{28A0092B-C50C-407E-A947-70E740481C1C}">
                           <a14:useLocalDpi xmlns:a14="http://schemas.microsoft.com/office/drawing/2010/main" val="0"/>
@@ -890,7 +896,7 @@
     <w:p>
       <w:pPr>
         <w:pStyle w:val="Heading2"/>
-        <w:pPrChange w:id="1" w:author="Graham Kitteridge" w:date="2017-04-10T19:10:00Z">
+        <w:pPrChange w:id="2" w:author="Graham Kitteridge" w:date="2017-04-10T19:10:00Z">
           <w:pPr/>
         </w:pPrChange>
       </w:pPr>
@@ -901,6 +907,7 @@
     <w:p>
       <w:pPr>
         <w:rPr>
+          <w:ins w:id="3" w:author="alex@thinkengineer.co.uk" w:date="2017-04-10T23:02:00Z"/>
           <w:color w:val="auto"/>
         </w:rPr>
       </w:pPr>
@@ -910,19 +917,19 @@
         </w:rPr>
         <w:t xml:space="preserve">We have a fairly good idea about the core mechanic of gameplay when underway – Its basically multiplayer Tag with two teams. However, there are lots of additional modifiers that can be added in to making it scale to a potential 100 People + </w:t>
       </w:r>
-      <w:commentRangeStart w:id="2"/>
+      <w:commentRangeStart w:id="4"/>
       <w:r>
         <w:rPr>
           <w:color w:val="auto"/>
         </w:rPr>
         <w:t>event</w:t>
       </w:r>
-      <w:commentRangeEnd w:id="2"/>
+      <w:commentRangeEnd w:id="4"/>
       <w:r>
         <w:rPr>
           <w:rStyle w:val="CommentReference"/>
         </w:rPr>
-        <w:commentReference w:id="2"/>
+        <w:commentReference w:id="4"/>
       </w:r>
       <w:r>
         <w:rPr>
@@ -933,8 +940,259 @@
     </w:p>
     <w:p>
       <w:pPr>
+        <w:rPr>
+          <w:ins w:id="6" w:author="alex@thinkengineer.co.uk" w:date="2017-04-10T23:02:00Z"/>
+          <w:b/>
+          <w:color w:val="auto"/>
+        </w:rPr>
+      </w:pPr>
+      <w:ins w:id="7" w:author="alex@thinkengineer.co.uk" w:date="2017-04-10T23:02:00Z">
+        <w:r>
+          <w:rPr>
+            <w:b/>
+            <w:color w:val="auto"/>
+            <w:rPrChange w:id="8" w:author="alex@thinkengineer.co.uk" w:date="2017-04-10T23:02:00Z">
+              <w:rPr>
+                <w:color w:val="auto"/>
+              </w:rPr>
+            </w:rPrChange>
+          </w:rPr>
+          <w:t xml:space="preserve">Medpacks </w:t>
+        </w:r>
+      </w:ins>
+    </w:p>
+    <w:p>
+      <w:pPr>
+        <w:rPr>
+          <w:ins w:id="9" w:author="alex@thinkengineer.co.uk" w:date="2017-04-10T23:05:00Z"/>
+          <w:color w:val="auto"/>
+        </w:rPr>
+      </w:pPr>
+      <w:ins w:id="10" w:author="alex@thinkengineer.co.uk" w:date="2017-04-10T23:02:00Z">
+        <w:r>
+          <w:rPr>
+            <w:color w:val="auto"/>
+          </w:rPr>
+          <w:t xml:space="preserve">Either a static “Litter bin” bolted down </w:t>
+        </w:r>
+      </w:ins>
+      <w:ins w:id="11" w:author="alex@thinkengineer.co.uk" w:date="2017-04-10T23:03:00Z">
+        <w:r>
+          <w:rPr>
+            <w:color w:val="auto"/>
+          </w:rPr>
+          <w:t xml:space="preserve">R2D2 unit – That emits healing at a given time based on maybe based on twitter saying when active, Or a handheld Medipack unit that a player has to </w:t>
+        </w:r>
+      </w:ins>
+      <w:ins w:id="12" w:author="alex@thinkengineer.co.uk" w:date="2017-04-10T23:04:00Z">
+        <w:r>
+          <w:rPr>
+            <w:color w:val="auto"/>
+          </w:rPr>
+          <w:t xml:space="preserve">do a “Simon” type pattern remembering sequence to </w:t>
+        </w:r>
+      </w:ins>
+      <w:ins w:id="13" w:author="alex@thinkengineer.co.uk" w:date="2017-04-10T23:05:00Z">
+        <w:r>
+          <w:rPr>
+            <w:color w:val="auto"/>
+          </w:rPr>
+          <w:t xml:space="preserve">‘Medic’ someone – the pattern recall will be made harder by stressful situations adding to the fun. </w:t>
+        </w:r>
+      </w:ins>
+    </w:p>
+    <w:p>
+      <w:pPr>
+        <w:rPr>
+          <w:ins w:id="14" w:author="alex@thinkengineer.co.uk" w:date="2017-04-10T23:06:00Z"/>
+          <w:b/>
+          <w:color w:val="auto"/>
+        </w:rPr>
+      </w:pPr>
+      <w:ins w:id="15" w:author="alex@thinkengineer.co.uk" w:date="2017-04-10T23:06:00Z">
+        <w:r>
+          <w:rPr>
+            <w:b/>
+            <w:color w:val="auto"/>
+            <w:rPrChange w:id="16" w:author="alex@thinkengineer.co.uk" w:date="2017-04-10T23:06:00Z">
+              <w:rPr>
+                <w:color w:val="auto"/>
+              </w:rPr>
+            </w:rPrChange>
+          </w:rPr>
+          <w:t xml:space="preserve">Resilience </w:t>
+        </w:r>
+      </w:ins>
+    </w:p>
+    <w:p>
+      <w:pPr>
+        <w:rPr>
+          <w:ins w:id="17" w:author="alex@thinkengineer.co.uk" w:date="2017-04-10T23:08:00Z"/>
+          <w:color w:val="auto"/>
+        </w:rPr>
+      </w:pPr>
+      <w:ins w:id="18" w:author="alex@thinkengineer.co.uk" w:date="2017-04-10T23:06:00Z">
+        <w:r>
+          <w:rPr>
+            <w:color w:val="auto"/>
+          </w:rPr>
+          <w:t xml:space="preserve">Do you </w:t>
+        </w:r>
+      </w:ins>
+      <w:ins w:id="19" w:author="alex@thinkengineer.co.uk" w:date="2017-04-10T23:07:00Z">
+        <w:r>
+          <w:rPr>
+            <w:color w:val="auto"/>
+          </w:rPr>
+          <w:t>suck?</w:t>
+        </w:r>
+      </w:ins>
+      <w:ins w:id="20" w:author="alex@thinkengineer.co.uk" w:date="2017-04-10T23:06:00Z">
+        <w:r>
+          <w:rPr>
+            <w:color w:val="auto"/>
+          </w:rPr>
+          <w:t xml:space="preserve"> Are you being bitten more </w:t>
+        </w:r>
+      </w:ins>
+      <w:ins w:id="21" w:author="alex@thinkengineer.co.uk" w:date="2017-04-10T23:07:00Z">
+        <w:r>
+          <w:rPr>
+            <w:color w:val="auto"/>
+          </w:rPr>
+          <w:t>often</w:t>
+        </w:r>
+      </w:ins>
+      <w:ins w:id="22" w:author="alex@thinkengineer.co.uk" w:date="2017-04-10T23:06:00Z">
+        <w:r>
+          <w:rPr>
+            <w:color w:val="auto"/>
+          </w:rPr>
+          <w:t xml:space="preserve"> than others ? </w:t>
+        </w:r>
+      </w:ins>
+      <w:ins w:id="23" w:author="alex@thinkengineer.co.uk" w:date="2017-04-10T23:07:00Z">
+        <w:r>
+          <w:rPr>
+            <w:color w:val="auto"/>
+          </w:rPr>
+          <w:t xml:space="preserve"> How about being able to collect additional ‘Lives’ or Strikes by helping out the EMF community – Maybe we run something like Voulenteers get an additional revive or something. </w:t>
+        </w:r>
+      </w:ins>
+    </w:p>
+    <w:p>
+      <w:pPr>
+        <w:rPr>
+          <w:ins w:id="24" w:author="alex@thinkengineer.co.uk" w:date="2017-04-10T23:08:00Z"/>
+          <w:b/>
+          <w:color w:val="auto"/>
+          <w:rPrChange w:id="25" w:author="alex@thinkengineer.co.uk" w:date="2017-04-10T23:08:00Z">
+            <w:rPr>
+              <w:ins w:id="26" w:author="alex@thinkengineer.co.uk" w:date="2017-04-10T23:08:00Z"/>
+              <w:color w:val="auto"/>
+            </w:rPr>
+          </w:rPrChange>
+        </w:rPr>
+      </w:pPr>
+      <w:ins w:id="27" w:author="alex@thinkengineer.co.uk" w:date="2017-04-10T23:08:00Z">
+        <w:r>
+          <w:rPr>
+            <w:b/>
+            <w:color w:val="auto"/>
+            <w:rPrChange w:id="28" w:author="alex@thinkengineer.co.uk" w:date="2017-04-10T23:08:00Z">
+              <w:rPr>
+                <w:color w:val="auto"/>
+              </w:rPr>
+            </w:rPrChange>
+          </w:rPr>
+          <w:lastRenderedPageBreak/>
+          <w:t xml:space="preserve">Health – </w:t>
+        </w:r>
+      </w:ins>
+    </w:p>
+    <w:p>
+      <w:pPr>
+        <w:rPr>
+          <w:ins w:id="29" w:author="alex@thinkengineer.co.uk" w:date="2017-04-10T23:09:00Z"/>
+          <w:color w:val="auto"/>
+        </w:rPr>
+      </w:pPr>
+      <w:ins w:id="30" w:author="alex@thinkengineer.co.uk" w:date="2017-04-10T23:08:00Z">
+        <w:r>
+          <w:rPr>
+            <w:color w:val="auto"/>
+          </w:rPr>
+          <w:t xml:space="preserve">Do we make it – One bite then Zombie – Or do we do it that when gotten you have a window to either be Medic-ed or you turn. This could add to some really tense moments with the Medpack. Equally </w:t>
+        </w:r>
+      </w:ins>
+      <w:ins w:id="31" w:author="alex@thinkengineer.co.uk" w:date="2017-04-10T23:09:00Z">
+        <w:r>
+          <w:rPr>
+            <w:color w:val="auto"/>
+          </w:rPr>
+          <w:t>–</w:t>
+        </w:r>
+      </w:ins>
+      <w:ins w:id="32" w:author="alex@thinkengineer.co.uk" w:date="2017-04-10T23:08:00Z">
+        <w:r>
+          <w:rPr>
+            <w:color w:val="auto"/>
+          </w:rPr>
+          <w:t xml:space="preserve"> It may be an awesome idea to have a </w:t>
+        </w:r>
+      </w:ins>
+      <w:ins w:id="33" w:author="alex@thinkengineer.co.uk" w:date="2017-04-10T23:09:00Z">
+        <w:r>
+          <w:rPr>
+            <w:color w:val="auto"/>
+          </w:rPr>
+          <w:t xml:space="preserve">“I think I got away, but the player turns zombie later on” – Adding to the wolf in the tent </w:t>
+        </w:r>
+      </w:ins>
+    </w:p>
+    <w:p>
+      <w:pPr>
+        <w:rPr>
+          <w:ins w:id="34" w:author="alex@thinkengineer.co.uk" w:date="2017-04-10T23:10:00Z"/>
+          <w:color w:val="auto"/>
+        </w:rPr>
+      </w:pPr>
+      <w:ins w:id="35" w:author="alex@thinkengineer.co.uk" w:date="2017-04-10T23:10:00Z">
+        <w:r>
+          <w:rPr>
+            <w:color w:val="auto"/>
+          </w:rPr>
+          <w:t>Regional / Time Safezones</w:t>
+        </w:r>
+      </w:ins>
+    </w:p>
+    <w:p>
+      <w:pPr>
+        <w:rPr>
+          <w:ins w:id="36" w:author="alex@thinkengineer.co.uk" w:date="2017-04-10T23:07:00Z"/>
+          <w:color w:val="auto"/>
+        </w:rPr>
+      </w:pPr>
+      <w:ins w:id="37" w:author="alex@thinkengineer.co.uk" w:date="2017-04-10T23:10:00Z">
+        <w:r>
+          <w:rPr>
+            <w:color w:val="auto"/>
+          </w:rPr>
+          <w:t xml:space="preserve">If we can do localization enabled bracelets, Safe zones would be awesome – Same with ‘Safe times’ no one wants to be bum rushed waiting in line to a shower.. </w:t>
+        </w:r>
+      </w:ins>
+    </w:p>
+    <w:p>
+      <w:pPr>
+        <w:rPr>
+          <w:color w:val="auto"/>
+        </w:rPr>
+      </w:pPr>
+    </w:p>
+    <w:p>
+      <w:pPr>
         <w:pStyle w:val="Heading2"/>
-        <w:pPrChange w:id="3" w:author="Graham Kitteridge" w:date="2017-04-10T19:10:00Z">
+        <w:pPrChange w:id="38" w:author="Graham Kitteridge" w:date="2017-04-10T19:10:00Z">
           <w:pPr/>
         </w:pPrChange>
       </w:pPr>
@@ -952,16 +1210,9 @@
         <w:rPr>
           <w:color w:val="auto"/>
         </w:rPr>
-        <w:t xml:space="preserve">A possible idea for how to start this game is have everyone in an open field at EMF for the game briefing. After the briefing, we randomly ‘Seed’ the Human players with one or two infected. </w:t>
-      </w:r>
-      <w:proofErr w:type="spellStart"/>
-      <w:r>
-        <w:rPr>
-          <w:color w:val="auto"/>
-        </w:rPr>
-        <w:t>Who</w:t>
-      </w:r>
-      <w:del w:id="4" w:author="Graham Kitteridge" w:date="2017-04-10T19:10:00Z">
+        <w:t>A possible idea for how to start this game is have everyone in an open field at EMF for the game briefing. After the briefing, we randomly ‘Seed’ the Human players with one or two infected. Who</w:t>
+      </w:r>
+      <w:del w:id="39" w:author="Graham Kitteridge" w:date="2017-04-10T19:10:00Z">
         <w:r>
           <w:rPr>
             <w:color w:val="auto"/>
@@ -973,25 +1224,18 @@
         <w:rPr>
           <w:color w:val="auto"/>
         </w:rPr>
-        <w:t>s</w:t>
-      </w:r>
-      <w:proofErr w:type="spellEnd"/>
-      <w:r>
-        <w:rPr>
-          <w:color w:val="auto"/>
-        </w:rPr>
-        <w:t xml:space="preserve"> LEDs will start blinking shortly after the end of the briefing. These are the patient zero. There should probably be a 30 second point after the flashing to ensure its not chaos after the briefing. </w:t>
-      </w:r>
-    </w:p>
-    <w:p>
-      <w:pPr>
-        <w:rPr>
-          <w:ins w:id="5" w:author="Graham Kitteridge" w:date="2017-04-10T19:18:00Z"/>
+        <w:t xml:space="preserve">s LEDs will start blinking shortly after the end of the briefing. These are the patient zero. There should probably be a 30 second point after the flashing to ensure its not chaos after the briefing. </w:t>
+      </w:r>
+    </w:p>
+    <w:p>
+      <w:pPr>
+        <w:rPr>
+          <w:ins w:id="40" w:author="Graham Kitteridge" w:date="2017-04-10T19:18:00Z"/>
           <w:b/>
           <w:color w:val="auto"/>
         </w:rPr>
       </w:pPr>
-      <w:ins w:id="6" w:author="Graham Kitteridge" w:date="2017-04-10T19:18:00Z">
+      <w:ins w:id="41" w:author="Graham Kitteridge" w:date="2017-04-10T19:18:00Z">
         <w:r>
           <w:rPr>
             <w:b/>
@@ -1004,7 +1248,7 @@
     <w:p>
       <w:pPr>
         <w:pStyle w:val="Heading2"/>
-        <w:pPrChange w:id="7" w:author="Graham Kitteridge" w:date="2017-04-10T19:19:00Z">
+        <w:pPrChange w:id="42" w:author="Graham Kitteridge" w:date="2017-04-10T19:19:00Z">
           <w:pPr/>
         </w:pPrChange>
       </w:pPr>
@@ -1025,7 +1269,7 @@
         </w:rPr>
         <w:t xml:space="preserve">As gameplay progresses – It may be a good idea to have a mechanic that incentivizes the zombies to be able to “turn back” into a human – potentially after x number of successful infections. </w:t>
       </w:r>
-      <w:del w:id="8" w:author="Graham Kitteridge" w:date="2017-04-10T19:19:00Z">
+      <w:del w:id="43" w:author="Graham Kitteridge" w:date="2017-04-10T19:19:00Z">
         <w:r>
           <w:rPr>
             <w:color w:val="auto"/>
@@ -1033,7 +1277,7 @@
           <w:delText>However</w:delText>
         </w:r>
       </w:del>
-      <w:ins w:id="9" w:author="Graham Kitteridge" w:date="2017-04-10T19:19:00Z">
+      <w:ins w:id="44" w:author="Graham Kitteridge" w:date="2017-04-10T19:19:00Z">
         <w:r>
           <w:rPr>
             <w:color w:val="auto"/>
@@ -1052,28 +1296,23 @@
       <w:pPr>
         <w:pStyle w:val="Heading2"/>
         <w:rPr>
-          <w:del w:id="10" w:author="Graham Kitteridge" w:date="2017-04-10T19:19:00Z"/>
-        </w:rPr>
-        <w:pPrChange w:id="11" w:author="Graham Kitteridge" w:date="2017-04-10T19:19:00Z">
+          <w:del w:id="45" w:author="Graham Kitteridge" w:date="2017-04-10T19:19:00Z"/>
+        </w:rPr>
+        <w:pPrChange w:id="46" w:author="Graham Kitteridge" w:date="2017-04-10T19:19:00Z">
           <w:pPr/>
         </w:pPrChange>
       </w:pPr>
-      <w:proofErr w:type="spellStart"/>
-      <w:r>
-        <w:t>Medpacks</w:t>
-      </w:r>
-      <w:proofErr w:type="spellEnd"/>
-      <w:r>
-        <w:t xml:space="preserve"> </w:t>
+      <w:r>
+        <w:t xml:space="preserve">Medpacks </w:t>
       </w:r>
     </w:p>
     <w:p>
       <w:pPr>
         <w:pStyle w:val="Heading2"/>
         <w:rPr>
-          <w:ins w:id="12" w:author="Graham Kitteridge" w:date="2017-04-10T19:19:00Z"/>
-        </w:rPr>
-        <w:pPrChange w:id="13" w:author="Graham Kitteridge" w:date="2017-04-10T19:19:00Z">
+          <w:ins w:id="47" w:author="Graham Kitteridge" w:date="2017-04-10T19:19:00Z"/>
+        </w:rPr>
+        <w:pPrChange w:id="48" w:author="Graham Kitteridge" w:date="2017-04-10T19:19:00Z">
           <w:pPr/>
         </w:pPrChange>
       </w:pPr>
@@ -1081,31 +1320,17 @@
     <w:p>
       <w:pPr>
         <w:rPr>
-          <w:ins w:id="14" w:author="Graham Kitteridge" w:date="2017-04-10T19:19:00Z"/>
-          <w:color w:val="auto"/>
-        </w:rPr>
-      </w:pPr>
-      <w:r>
-        <w:rPr>
-          <w:color w:val="auto"/>
-        </w:rPr>
-        <w:t>It may be that “</w:t>
-      </w:r>
-      <w:proofErr w:type="spellStart"/>
-      <w:r>
-        <w:rPr>
-          <w:color w:val="auto"/>
-        </w:rPr>
-        <w:t>Medpacks</w:t>
-      </w:r>
-      <w:proofErr w:type="spellEnd"/>
-      <w:r>
-        <w:rPr>
-          <w:color w:val="auto"/>
-        </w:rPr>
-        <w:t xml:space="preserve">” are left around the EMF field that supports the ability to “Heal or Restore” zombies into humans. </w:t>
-      </w:r>
-      <w:ins w:id="15" w:author="Graham Kitteridge" w:date="2017-04-10T19:19:00Z">
+          <w:ins w:id="49" w:author="Graham Kitteridge" w:date="2017-04-10T19:19:00Z"/>
+          <w:color w:val="auto"/>
+        </w:rPr>
+      </w:pPr>
+      <w:r>
+        <w:rPr>
+          <w:color w:val="auto"/>
+        </w:rPr>
+        <w:t xml:space="preserve">It may be that “Medpacks” are left around the EMF field that supports the ability to “Heal or Restore” zombies into humans. </w:t>
+      </w:r>
+      <w:ins w:id="50" w:author="Graham Kitteridge" w:date="2017-04-10T19:19:00Z">
         <w:r>
           <w:rPr>
             <w:color w:val="auto"/>
@@ -1113,7 +1338,7 @@
           <w:t xml:space="preserve">These can be physical items that we leave around the camp/tweet about that have RFID </w:t>
         </w:r>
       </w:ins>
-      <w:ins w:id="16" w:author="Graham Kitteridge" w:date="2017-04-10T19:20:00Z">
+      <w:ins w:id="51" w:author="Graham Kitteridge" w:date="2017-04-10T19:20:00Z">
         <w:r>
           <w:rPr>
             <w:color w:val="auto"/>
@@ -1128,7 +1353,7 @@
           <w:color w:val="auto"/>
         </w:rPr>
       </w:pPr>
-      <w:ins w:id="17" w:author="Graham Kitteridge" w:date="2017-04-10T19:19:00Z">
+      <w:ins w:id="52" w:author="Graham Kitteridge" w:date="2017-04-10T19:19:00Z">
         <w:r>
           <w:rPr>
             <w:noProof/>
@@ -1184,7 +1409,7 @@
           </w:drawing>
         </w:r>
       </w:ins>
-      <w:ins w:id="18" w:author="Graham Kitteridge" w:date="2017-04-10T19:20:00Z">
+      <w:ins w:id="53" w:author="Graham Kitteridge" w:date="2017-04-10T19:20:00Z">
         <w:r>
           <w:t xml:space="preserve"> </w:t>
         </w:r>
@@ -1247,7 +1472,7 @@
     <w:p>
       <w:pPr>
         <w:pStyle w:val="Heading2"/>
-        <w:pPrChange w:id="19" w:author="Graham Kitteridge" w:date="2017-04-10T19:20:00Z">
+        <w:pPrChange w:id="54" w:author="Graham Kitteridge" w:date="2017-04-10T19:20:00Z">
           <w:pPr/>
         </w:pPrChange>
       </w:pPr>
@@ -1258,7 +1483,7 @@
     <w:p>
       <w:pPr>
         <w:rPr>
-          <w:ins w:id="20" w:author="Graham Kitteridge" w:date="2017-04-10T19:20:00Z"/>
+          <w:ins w:id="55" w:author="Graham Kitteridge" w:date="2017-04-10T19:20:00Z"/>
           <w:b/>
           <w:color w:val="auto"/>
         </w:rPr>
@@ -1301,7 +1526,7 @@
       <w:pPr>
         <w:rPr>
           <w:color w:val="auto"/>
-          <w:rPrChange w:id="21" w:author="Graham Kitteridge" w:date="2017-04-10T19:21:00Z">
+          <w:rPrChange w:id="56" w:author="Graham Kitteridge" w:date="2017-04-10T19:21:00Z">
             <w:rPr>
               <w:b/>
               <w:color w:val="auto"/>
@@ -1309,11 +1534,11 @@
           </w:rPrChange>
         </w:rPr>
       </w:pPr>
-      <w:ins w:id="22" w:author="Graham Kitteridge" w:date="2017-04-10T19:21:00Z">
+      <w:ins w:id="57" w:author="Graham Kitteridge" w:date="2017-04-10T19:21:00Z">
         <w:r>
           <w:rPr>
             <w:color w:val="auto"/>
-            <w:rPrChange w:id="23" w:author="Graham Kitteridge" w:date="2017-04-10T19:21:00Z">
+            <w:rPrChange w:id="58" w:author="Graham Kitteridge" w:date="2017-04-10T19:21:00Z">
               <w:rPr>
                 <w:b/>
                 <w:color w:val="auto"/>
@@ -1333,7 +1558,7 @@
     <w:p>
       <w:pPr>
         <w:pStyle w:val="Heading2"/>
-        <w:pPrChange w:id="24" w:author="Graham Kitteridge" w:date="2017-04-10T19:21:00Z">
+        <w:pPrChange w:id="59" w:author="Graham Kitteridge" w:date="2017-04-10T19:21:00Z">
           <w:pPr/>
         </w:pPrChange>
       </w:pPr>
@@ -1347,25 +1572,33 @@
           <w:color w:val="auto"/>
         </w:rPr>
       </w:pPr>
-      <w:commentRangeStart w:id="25"/>
+      <w:commentRangeStart w:id="60"/>
+      <w:commentRangeStart w:id="61"/>
       <w:r>
         <w:rPr>
           <w:color w:val="auto"/>
         </w:rPr>
         <w:t xml:space="preserve">It may be that at the end stages of the game, we need some way of being able to identify who “Won”, I don’t know how we would go about this just yet. But equally, I don’t think the aim of the game is to be the last one standing, just that the mechanic of play is fun. </w:t>
       </w:r>
-      <w:commentRangeEnd w:id="25"/>
+      <w:commentRangeEnd w:id="60"/>
       <w:r>
         <w:rPr>
           <w:rStyle w:val="CommentReference"/>
         </w:rPr>
-        <w:commentReference w:id="25"/>
+        <w:commentReference w:id="60"/>
+      </w:r>
+      <w:commentRangeEnd w:id="61"/>
+      <w:r>
+        <w:rPr>
+          <w:rStyle w:val="CommentReference"/>
+        </w:rPr>
+        <w:commentReference w:id="61"/>
       </w:r>
     </w:p>
     <w:p>
       <w:pPr>
         <w:pStyle w:val="Heading2"/>
-        <w:pPrChange w:id="26" w:author="Graham Kitteridge" w:date="2017-04-10T19:22:00Z">
+        <w:pPrChange w:id="62" w:author="Graham Kitteridge" w:date="2017-04-10T19:22:00Z">
           <w:pPr/>
         </w:pPrChange>
       </w:pPr>
@@ -1409,7 +1642,7 @@
     <w:p>
       <w:pPr>
         <w:pStyle w:val="Heading2"/>
-        <w:pPrChange w:id="27" w:author="Graham Kitteridge" w:date="2017-04-10T19:23:00Z">
+        <w:pPrChange w:id="63" w:author="Graham Kitteridge" w:date="2017-04-10T19:23:00Z">
           <w:pPr/>
         </w:pPrChange>
       </w:pPr>
@@ -1417,8 +1650,6 @@
         <w:lastRenderedPageBreak/>
         <w:t xml:space="preserve">Inactivity detection </w:t>
       </w:r>
-      <w:bookmarkStart w:id="28" w:name="_GoBack"/>
-      <w:bookmarkEnd w:id="28"/>
     </w:p>
     <w:p>
       <w:pPr>
@@ -1473,21 +1704,7 @@
         <w:rPr>
           <w:color w:val="auto"/>
         </w:rPr>
-        <w:t xml:space="preserve">The current form factor would be a size somewhere between a Fitbit and a </w:t>
-      </w:r>
-      <w:proofErr w:type="spellStart"/>
-      <w:r>
-        <w:rPr>
-          <w:color w:val="auto"/>
-        </w:rPr>
-        <w:t>PipBoy</w:t>
-      </w:r>
-      <w:proofErr w:type="spellEnd"/>
-      <w:r>
-        <w:rPr>
-          <w:color w:val="auto"/>
-        </w:rPr>
-        <w:t xml:space="preserve"> </w:t>
+        <w:t xml:space="preserve">The current form factor would be a size somewhere between a Fitbit and a PipBoy </w:t>
       </w:r>
     </w:p>
     <w:p>
@@ -1812,7 +2029,7 @@
 
 <file path=word/comments.xml><?xml version="1.0" encoding="utf-8"?>
 <w:comments xmlns:wpc="http://schemas.microsoft.com/office/word/2010/wordprocessingCanvas" xmlns:cx="http://schemas.microsoft.com/office/drawing/2014/chartex" xmlns:cx1="http://schemas.microsoft.com/office/drawing/2015/9/8/chartex" xmlns:cx2="http://schemas.microsoft.com/office/drawing/2015/10/21/chartex" xmlns:cx3="http://schemas.microsoft.com/office/drawing/2016/5/9/chartex" xmlns:cx4="http://schemas.microsoft.com/office/drawing/2016/5/10/chartex" xmlns:cx5="http://schemas.microsoft.com/office/drawing/2016/5/11/chartex" xmlns:cx6="http://schemas.microsoft.com/office/drawing/2016/5/12/chartex" xmlns:cx7="http://schemas.microsoft.com/office/drawing/2016/5/13/chartex" xmlns:cx8="http://schemas.microsoft.com/office/drawing/2016/5/14/chartex" xmlns:mc="http://schemas.openxmlformats.org/markup-compatibility/2006" xmlns:o="urn:schemas-microsoft-com:office:office" xmlns:r="http://schemas.openxmlformats.org/officeDocument/2006/relationships" xmlns:m="http://schemas.openxmlformats.org/officeDocument/2006/math" xmlns:v="urn:schemas-microsoft-com:vml" xmlns:wp14="http://schemas.microsoft.com/office/word/2010/wordprocessingDrawing" xmlns:wp="http://schemas.openxmlformats.org/drawingml/2006/wordprocessingDrawing" xmlns:w10="urn:schemas-microsoft-com:office:word" xmlns:w="http://schemas.openxmlformats.org/wordprocessingml/2006/main" xmlns:w14="http://schemas.microsoft.com/office/word/2010/wordml" xmlns:w15="http://schemas.microsoft.com/office/word/2012/wordml" xmlns:w16se="http://schemas.microsoft.com/office/word/2015/wordml/symex" xmlns:wpg="http://schemas.microsoft.com/office/word/2010/wordprocessingGroup" xmlns:wpi="http://schemas.microsoft.com/office/word/2010/wordprocessingInk" xmlns:wne="http://schemas.microsoft.com/office/word/2006/wordml" xmlns:wps="http://schemas.microsoft.com/office/word/2010/wordprocessingShape" mc:Ignorable="w14 w15 w16se wp14">
-  <w:comment w:id="2" w:author="Graham Kitteridge" w:date="2017-04-10T19:10:00Z" w:initials="GK">
+  <w:comment w:id="0" w:author="alex@thinkengineer.co.uk" w:date="2017-04-10T23:29:00Z" w:initials="a">
     <w:p>
       <w:pPr>
         <w:pStyle w:val="CommentText"/>
@@ -1824,11 +2041,47 @@
         <w:annotationRef/>
       </w:r>
       <w:r>
+        <w:t xml:space="preserve">I was expecting a few more headers later on in the document, However I have added some stuff based on your comments. </w:t>
+      </w:r>
+    </w:p>
+    <w:p>
+      <w:pPr>
+        <w:pStyle w:val="CommentText"/>
+      </w:pPr>
+    </w:p>
+    <w:p>
+      <w:pPr>
+        <w:pStyle w:val="CommentText"/>
+      </w:pPr>
+      <w:r>
+        <w:t>Looks good. Catch up tomorrow</w:t>
+      </w:r>
+    </w:p>
+    <w:p>
+      <w:pPr>
+        <w:pStyle w:val="CommentText"/>
+      </w:pPr>
+    </w:p>
+  </w:comment>
+  <w:comment w:id="4" w:author="Graham Kitteridge" w:date="2017-04-10T19:10:00Z" w:initials="GK">
+    <w:p>
+      <w:pPr>
+        <w:pStyle w:val="CommentText"/>
+      </w:pPr>
+      <w:bookmarkStart w:id="5" w:name="_GoBack"/>
+      <w:r>
+        <w:rPr>
+          <w:rStyle w:val="CommentReference"/>
+        </w:rPr>
+        <w:annotationRef/>
+      </w:r>
+      <w:r>
         <w:t>We should list some of the modifiers here</w:t>
       </w:r>
     </w:p>
+    <w:bookmarkEnd w:id="5"/>
   </w:comment>
-  <w:comment w:id="25" w:author="Graham Kitteridge" w:date="2017-04-10T19:22:00Z" w:initials="GK">
+  <w:comment w:id="60" w:author="Graham Kitteridge" w:date="2017-04-10T19:22:00Z" w:initials="GK">
     <w:p>
       <w:pPr>
         <w:pStyle w:val="CommentText"/>
@@ -1839,13 +2092,30 @@
         </w:rPr>
         <w:annotationRef/>
       </w:r>
-      <w:proofErr w:type="spellStart"/>
-      <w:r>
-        <w:t>Theres</w:t>
-      </w:r>
-      <w:proofErr w:type="spellEnd"/>
-      <w:r>
-        <w:t xml:space="preserve"> two different things here. Either we run it as an “event” like the whole weekend or until everyone is infected or something or we run smaller day to day events where people come pick up a wrist band and play for a few hours etc.</w:t>
+      <w:r>
+        <w:t>Theres two different things here. Either we run it as an “event” like the whole weekend or until everyone is infected or something or we run smaller day to day events where people come pick up a wrist band and play for a few hours etc.</w:t>
+      </w:r>
+    </w:p>
+  </w:comment>
+  <w:comment w:id="61" w:author="alex@thinkengineer.co.uk" w:date="2017-04-10T23:12:00Z" w:initials="a">
+    <w:p>
+      <w:pPr>
+        <w:pStyle w:val="CommentText"/>
+      </w:pPr>
+      <w:r>
+        <w:rPr>
+          <w:rStyle w:val="CommentReference"/>
+        </w:rPr>
+        <w:annotationRef/>
+      </w:r>
+      <w:r>
+        <w:rPr>
+          <w:rStyle w:val="CommentReference"/>
+        </w:rPr>
+        <w:t xml:space="preserve">Both sound good. </w:t>
+      </w:r>
+      <w:r>
+        <w:t xml:space="preserve"> </w:t>
       </w:r>
     </w:p>
   </w:comment>
@@ -1854,8 +2124,10 @@
 
 <file path=word/commentsExtended.xml><?xml version="1.0" encoding="utf-8"?>
 <w15:commentsEx xmlns:wpc="http://schemas.microsoft.com/office/word/2010/wordprocessingCanvas" xmlns:cx="http://schemas.microsoft.com/office/drawing/2014/chartex" xmlns:cx1="http://schemas.microsoft.com/office/drawing/2015/9/8/chartex" xmlns:cx2="http://schemas.microsoft.com/office/drawing/2015/10/21/chartex" xmlns:cx3="http://schemas.microsoft.com/office/drawing/2016/5/9/chartex" xmlns:cx4="http://schemas.microsoft.com/office/drawing/2016/5/10/chartex" xmlns:cx5="http://schemas.microsoft.com/office/drawing/2016/5/11/chartex" xmlns:cx6="http://schemas.microsoft.com/office/drawing/2016/5/12/chartex" xmlns:cx7="http://schemas.microsoft.com/office/drawing/2016/5/13/chartex" xmlns:cx8="http://schemas.microsoft.com/office/drawing/2016/5/14/chartex" xmlns:mc="http://schemas.openxmlformats.org/markup-compatibility/2006" xmlns:o="urn:schemas-microsoft-com:office:office" xmlns:r="http://schemas.openxmlformats.org/officeDocument/2006/relationships" xmlns:m="http://schemas.openxmlformats.org/officeDocument/2006/math" xmlns:v="urn:schemas-microsoft-com:vml" xmlns:wp14="http://schemas.microsoft.com/office/word/2010/wordprocessingDrawing" xmlns:wp="http://schemas.openxmlformats.org/drawingml/2006/wordprocessingDrawing" xmlns:w10="urn:schemas-microsoft-com:office:word" xmlns:w="http://schemas.openxmlformats.org/wordprocessingml/2006/main" xmlns:w14="http://schemas.microsoft.com/office/word/2010/wordml" xmlns:w15="http://schemas.microsoft.com/office/word/2012/wordml" xmlns:w16se="http://schemas.microsoft.com/office/word/2015/wordml/symex" xmlns:wpg="http://schemas.microsoft.com/office/word/2010/wordprocessingGroup" xmlns:wpi="http://schemas.microsoft.com/office/word/2010/wordprocessingInk" xmlns:wne="http://schemas.microsoft.com/office/word/2006/wordml" xmlns:wps="http://schemas.microsoft.com/office/word/2010/wordprocessingShape" mc:Ignorable="w14 w15 w16se wp14">
-  <w15:commentEx w15:paraId="5A18C1E5" w15:done="0"/>
+  <w15:commentEx w15:paraId="334FCAB8" w15:done="0"/>
+  <w15:commentEx w15:paraId="5A18C1E5" w15:done="1"/>
   <w15:commentEx w15:paraId="02D35718" w15:done="0"/>
+  <w15:commentEx w15:paraId="1916431A" w15:paraIdParent="02D35718" w15:done="0"/>
 </w15:commentsEx>
 </file>
 
@@ -2296,6 +2568,9 @@
 
 <file path=word/people.xml><?xml version="1.0" encoding="utf-8"?>
 <w15:people xmlns:wpc="http://schemas.microsoft.com/office/word/2010/wordprocessingCanvas" xmlns:cx="http://schemas.microsoft.com/office/drawing/2014/chartex" xmlns:cx1="http://schemas.microsoft.com/office/drawing/2015/9/8/chartex" xmlns:cx2="http://schemas.microsoft.com/office/drawing/2015/10/21/chartex" xmlns:cx3="http://schemas.microsoft.com/office/drawing/2016/5/9/chartex" xmlns:cx4="http://schemas.microsoft.com/office/drawing/2016/5/10/chartex" xmlns:cx5="http://schemas.microsoft.com/office/drawing/2016/5/11/chartex" xmlns:cx6="http://schemas.microsoft.com/office/drawing/2016/5/12/chartex" xmlns:cx7="http://schemas.microsoft.com/office/drawing/2016/5/13/chartex" xmlns:cx8="http://schemas.microsoft.com/office/drawing/2016/5/14/chartex" xmlns:mc="http://schemas.openxmlformats.org/markup-compatibility/2006" xmlns:o="urn:schemas-microsoft-com:office:office" xmlns:r="http://schemas.openxmlformats.org/officeDocument/2006/relationships" xmlns:m="http://schemas.openxmlformats.org/officeDocument/2006/math" xmlns:v="urn:schemas-microsoft-com:vml" xmlns:wp14="http://schemas.microsoft.com/office/word/2010/wordprocessingDrawing" xmlns:wp="http://schemas.openxmlformats.org/drawingml/2006/wordprocessingDrawing" xmlns:w10="urn:schemas-microsoft-com:office:word" xmlns:w="http://schemas.openxmlformats.org/wordprocessingml/2006/main" xmlns:w14="http://schemas.microsoft.com/office/word/2010/wordml" xmlns:w15="http://schemas.microsoft.com/office/word/2012/wordml" xmlns:w16se="http://schemas.microsoft.com/office/word/2015/wordml/symex" xmlns:wpg="http://schemas.microsoft.com/office/word/2010/wordprocessingGroup" xmlns:wpi="http://schemas.microsoft.com/office/word/2010/wordprocessingInk" xmlns:wne="http://schemas.microsoft.com/office/word/2006/wordml" xmlns:wps="http://schemas.microsoft.com/office/word/2010/wordprocessingShape" mc:Ignorable="w14 w15 w16se wp14">
+  <w15:person w15:author="alex@thinkengineer.co.uk">
+    <w15:presenceInfo w15:providerId="Windows Live" w15:userId="23113f9c0a7b0c6c"/>
+  </w15:person>
   <w15:person w15:author="Graham Kitteridge">
     <w15:presenceInfo w15:providerId="None" w15:userId="Graham Kitteridge"/>
   </w15:person>
@@ -3439,14 +3714,14 @@
     <w:charset w:val="00"/>
     <w:family w:val="roman"/>
     <w:pitch w:val="variable"/>
-    <w:sig w:usb0="E0002AFF" w:usb1="C0007841" w:usb2="00000009" w:usb3="00000000" w:csb0="000001FF" w:csb1="00000000"/>
+    <w:sig w:usb0="E0002AFF" w:usb1="C0007843" w:usb2="00000009" w:usb3="00000000" w:csb0="000001FF" w:csb1="00000000"/>
   </w:font>
   <w:font w:name="Courier New">
     <w:panose1 w:val="02070309020205020404"/>
     <w:charset w:val="00"/>
     <w:family w:val="modern"/>
     <w:pitch w:val="fixed"/>
-    <w:sig w:usb0="E0002AFF" w:usb1="C0007843" w:usb2="00000009" w:usb3="00000000" w:csb0="000001FF" w:csb1="00000000"/>
+    <w:sig w:usb0="E0002EFF" w:usb1="C0007843" w:usb2="00000009" w:usb3="00000000" w:csb0="000001FF" w:csb1="00000000"/>
   </w:font>
   <w:font w:name="Wingdings">
     <w:panose1 w:val="05000000000000000000"/>
@@ -3463,7 +3738,7 @@
     <w:sig w:usb0="00000287" w:usb1="00000000" w:usb2="00000000" w:usb3="00000000" w:csb0="0000009F" w:csb1="00000000"/>
   </w:font>
   <w:font w:name="MS Mincho">
-    <w:altName w:val="ＭＳ 明朝"/>
+    <w:altName w:val="Yu Gothic"/>
     <w:panose1 w:val="02020609040205080304"/>
     <w:charset w:val="80"/>
     <w:family w:val="modern"/>
@@ -3483,28 +3758,28 @@
     <w:charset w:val="80"/>
     <w:family w:val="modern"/>
     <w:pitch w:val="fixed"/>
-    <w:sig w:usb0="E00002FF" w:usb1="6AC7FDFB" w:usb2="00000012" w:usb3="00000000" w:csb0="0002009F" w:csb1="00000000"/>
+    <w:sig w:usb0="E00002FF" w:usb1="6AC7FDFB" w:usb2="08000012" w:usb3="00000000" w:csb0="0002009F" w:csb1="00000000"/>
   </w:font>
   <w:font w:name="Segoe UI">
     <w:panose1 w:val="020B0502040204020203"/>
     <w:charset w:val="00"/>
     <w:family w:val="swiss"/>
     <w:pitch w:val="variable"/>
-    <w:sig w:usb0="E10022FF" w:usb1="C000E47F" w:usb2="00000029" w:usb3="00000000" w:csb0="000001DF" w:csb1="00000000"/>
+    <w:sig w:usb0="E4002EFF" w:usb1="C000E47F" w:usb2="00000009" w:usb3="00000000" w:csb0="000001FF" w:csb1="00000000"/>
   </w:font>
   <w:font w:name="Calibri">
     <w:panose1 w:val="020F0502020204030204"/>
     <w:charset w:val="00"/>
     <w:family w:val="swiss"/>
     <w:pitch w:val="variable"/>
-    <w:sig w:usb0="E00002FF" w:usb1="4000ACFF" w:usb2="00000001" w:usb3="00000000" w:csb0="0000019F" w:csb1="00000000"/>
+    <w:sig w:usb0="E0002AFF" w:usb1="4000ACFF" w:usb2="00000001" w:usb3="00000000" w:csb0="000001FF" w:csb1="00000000"/>
   </w:font>
   <w:font w:name="Calibri Light">
     <w:panose1 w:val="020F0302020204030204"/>
     <w:charset w:val="00"/>
     <w:family w:val="swiss"/>
     <w:pitch w:val="variable"/>
-    <w:sig w:usb0="A00002EF" w:usb1="4000207B" w:usb2="00000000" w:usb3="00000000" w:csb0="0000019F" w:csb1="00000000"/>
+    <w:sig w:usb0="A0002AEF" w:usb1="4000207B" w:usb2="00000000" w:usb3="00000000" w:csb0="000001FF" w:csb1="00000000"/>
   </w:font>
 </w:fonts>
 </file>
@@ -3526,6 +3801,8 @@
     <w:rsidRoot w:val="00B25FEF"/>
     <w:rsid w:val="00B25FEF"/>
     <w:rsid w:val="00BB67E2"/>
+    <w:rsid w:val="00F21AFA"/>
+    <w:rsid w:val="00FB7BE1"/>
   </w:rsids>
   <m:mathPr>
     <m:mathFont m:val="Cambria Math"/>
@@ -4244,7 +4521,7 @@
 </file>
 
 <file path=customXml/itemProps2.xml><?xml version="1.0" encoding="utf-8"?>
-<ds:datastoreItem xmlns:ds="http://schemas.openxmlformats.org/officeDocument/2006/customXml" ds:itemID="{F093EC59-B639-44B5-A8BB-A2DB3BFC92E0}">
+<ds:datastoreItem xmlns:ds="http://schemas.openxmlformats.org/officeDocument/2006/customXml" ds:itemID="{00813E82-6D06-4B0C-A1EB-FD1EA4C59624}">
   <ds:schemaRefs>
     <ds:schemaRef ds:uri="http://schemas.openxmlformats.org/officeDocument/2006/bibliography"/>
   </ds:schemaRefs>

</xml_diff>